<commit_message>
se agrego actividad 2
</commit_message>
<xml_diff>
--- a/informeVersion3Oficial.docx
+++ b/informeVersion3Oficial.docx
@@ -15455,7 +15455,7 @@
                 <w:szCs w:val="24"/>
               </w:rPr>
               <w:drawing>
-                <wp:anchor distT="0" distB="0" distL="114300" distR="114300" simplePos="0" relativeHeight="251674624" behindDoc="0" locked="0" layoutInCell="1" allowOverlap="1" wp14:anchorId="72939454" wp14:editId="0ABC70D5">
+                <wp:anchor distT="0" distB="0" distL="114300" distR="114300" simplePos="0" relativeHeight="251674624" behindDoc="0" locked="0" layoutInCell="1" allowOverlap="1" wp14:anchorId="72939454" wp14:editId="5ED07349">
                   <wp:simplePos x="0" y="0"/>
                   <wp:positionH relativeFrom="column">
                     <wp:posOffset>238760</wp:posOffset>
@@ -15744,7 +15744,7 @@
                 <w:szCs w:val="24"/>
               </w:rPr>
               <w:drawing>
-                <wp:anchor distT="0" distB="0" distL="114300" distR="114300" simplePos="0" relativeHeight="251672576" behindDoc="0" locked="0" layoutInCell="1" allowOverlap="1" wp14:anchorId="747994EE" wp14:editId="0C11321E">
+                <wp:anchor distT="0" distB="0" distL="114300" distR="114300" simplePos="0" relativeHeight="251672576" behindDoc="0" locked="0" layoutInCell="1" allowOverlap="1" wp14:anchorId="747994EE" wp14:editId="312B2252">
                   <wp:simplePos x="0" y="0"/>
                   <wp:positionH relativeFrom="column">
                     <wp:posOffset>372110</wp:posOffset>
@@ -16035,7 +16035,7 @@
                 <w:szCs w:val="24"/>
               </w:rPr>
               <w:drawing>
-                <wp:anchor distT="0" distB="0" distL="114300" distR="114300" simplePos="0" relativeHeight="251670528" behindDoc="0" locked="0" layoutInCell="1" allowOverlap="1" wp14:anchorId="0DD2BD49" wp14:editId="29786D98">
+                <wp:anchor distT="0" distB="0" distL="114300" distR="114300" simplePos="0" relativeHeight="251670528" behindDoc="0" locked="0" layoutInCell="1" allowOverlap="1" wp14:anchorId="0DD2BD49" wp14:editId="68E841A4">
                   <wp:simplePos x="0" y="0"/>
                   <wp:positionH relativeFrom="column">
                     <wp:posOffset>353060</wp:posOffset>
@@ -16177,7 +16177,7 @@
                 <w:szCs w:val="24"/>
               </w:rPr>
               <w:drawing>
-                <wp:anchor distT="0" distB="0" distL="114300" distR="114300" simplePos="0" relativeHeight="251669504" behindDoc="0" locked="0" layoutInCell="1" allowOverlap="1" wp14:anchorId="79E22CCC" wp14:editId="04A0D783">
+                <wp:anchor distT="0" distB="0" distL="114300" distR="114300" simplePos="0" relativeHeight="251669504" behindDoc="0" locked="0" layoutInCell="1" allowOverlap="1" wp14:anchorId="79E22CCC" wp14:editId="67E21FBB">
                   <wp:simplePos x="0" y="0"/>
                   <wp:positionH relativeFrom="column">
                     <wp:posOffset>343535</wp:posOffset>
@@ -19912,7 +19912,31 @@
           <w:sz w:val="24"/>
           <w:szCs w:val="24"/>
         </w:rPr>
-        <w:t>Desarrollo de un Módulo de Atención y Formulario en Línea para Denuncias en la Página Web de la Defensoría Universitaria de la UNAMBA</w:t>
+        <w:t>DESARROLLO DE UN MÓDULO DE ATENCIÓN Y FORMULARIO EN</w:t>
+      </w:r>
+      <w:r>
+        <w:rPr>
+          <w:rFonts w:ascii="Times New Roman" w:hAnsi="Times New Roman" w:cs="Times New Roman"/>
+          <w:sz w:val="24"/>
+          <w:szCs w:val="24"/>
+        </w:rPr>
+        <w:t xml:space="preserve"> </w:t>
+      </w:r>
+      <w:r>
+        <w:rPr>
+          <w:rFonts w:ascii="Times New Roman" w:hAnsi="Times New Roman" w:cs="Times New Roman"/>
+          <w:sz w:val="24"/>
+          <w:szCs w:val="24"/>
+        </w:rPr>
+        <w:t>LÍNEA PARA DENUNCIAS EN LA PÁGINA WEB DE LA DEFENSORÍA UNIVERSITARIA DE LA UNAMBA</w:t>
+      </w:r>
+      <w:r>
+        <w:rPr>
+          <w:rFonts w:ascii="Times New Roman" w:hAnsi="Times New Roman" w:cs="Times New Roman"/>
+          <w:sz w:val="24"/>
+          <w:szCs w:val="24"/>
+        </w:rPr>
+        <w:t>.</w:t>
       </w:r>
     </w:p>
     <w:p>
@@ -19936,6 +19960,54 @@
           <w:szCs w:val="24"/>
         </w:rPr>
         <w:t>Planteamiento del problema</w:t>
+      </w:r>
+    </w:p>
+    <w:p>
+      <w:pPr>
+        <w:pStyle w:val="Prrafodelista"/>
+        <w:spacing w:line="360" w:lineRule="auto"/>
+        <w:ind w:left="1080"/>
+        <w:rPr>
+          <w:rFonts w:ascii="Times New Roman" w:hAnsi="Times New Roman" w:cs="Times New Roman"/>
+          <w:sz w:val="24"/>
+          <w:szCs w:val="24"/>
+        </w:rPr>
+      </w:pPr>
+      <w:proofErr w:type="spellStart"/>
+      <w:r>
+        <w:rPr>
+          <w:rFonts w:ascii="Times New Roman" w:hAnsi="Times New Roman" w:cs="Times New Roman"/>
+          <w:sz w:val="24"/>
+          <w:szCs w:val="24"/>
+        </w:rPr>
+        <w:t>Fj</w:t>
+      </w:r>
+      <w:proofErr w:type="spellEnd"/>
+      <w:r>
+        <w:rPr>
+          <w:rFonts w:ascii="Times New Roman" w:hAnsi="Times New Roman" w:cs="Times New Roman"/>
+          <w:sz w:val="24"/>
+          <w:szCs w:val="24"/>
+        </w:rPr>
+        <w:t xml:space="preserve"> este es el </w:t>
+      </w:r>
+      <w:proofErr w:type="spellStart"/>
+      <w:r>
+        <w:rPr>
+          <w:rFonts w:ascii="Times New Roman" w:hAnsi="Times New Roman" w:cs="Times New Roman"/>
+          <w:sz w:val="24"/>
+          <w:szCs w:val="24"/>
+        </w:rPr>
+        <w:t>plamnnfdjknfj</w:t>
+      </w:r>
+      <w:proofErr w:type="spellEnd"/>
+      <w:r>
+        <w:rPr>
+          <w:rFonts w:ascii="Times New Roman" w:hAnsi="Times New Roman" w:cs="Times New Roman"/>
+          <w:sz w:val="24"/>
+          <w:szCs w:val="24"/>
+        </w:rPr>
+        <w:t xml:space="preserve"> </w:t>
       </w:r>
     </w:p>
     <w:p>

</xml_diff>

<commit_message>
se agrego actividad 22
</commit_message>
<xml_diff>
--- a/informeVersion3Oficial.docx
+++ b/informeVersion3Oficial.docx
@@ -4847,13 +4847,23 @@
         </w:rPr>
         <w:t xml:space="preserve">Horario de prácticas: </w:t>
       </w:r>
-      <w:r>
-        <w:rPr>
-          <w:rFonts w:ascii="Times New Roman" w:hAnsi="Times New Roman" w:cs="Times New Roman"/>
-          <w:sz w:val="24"/>
-          <w:szCs w:val="24"/>
-        </w:rPr>
-        <w:t>Lunes a viernes de 8:00 am a 1:00 pm.</w:t>
+      <w:proofErr w:type="gramStart"/>
+      <w:r>
+        <w:rPr>
+          <w:rFonts w:ascii="Times New Roman" w:hAnsi="Times New Roman" w:cs="Times New Roman"/>
+          <w:sz w:val="24"/>
+          <w:szCs w:val="24"/>
+        </w:rPr>
+        <w:t>Lunes</w:t>
+      </w:r>
+      <w:proofErr w:type="gramEnd"/>
+      <w:r>
+        <w:rPr>
+          <w:rFonts w:ascii="Times New Roman" w:hAnsi="Times New Roman" w:cs="Times New Roman"/>
+          <w:sz w:val="24"/>
+          <w:szCs w:val="24"/>
+        </w:rPr>
+        <w:t xml:space="preserve"> a viernes de 8:00 am a 1:00 pm.</w:t>
       </w:r>
     </w:p>
     <w:p>
@@ -10790,7 +10800,25 @@
           <w:sz w:val="24"/>
           <w:szCs w:val="24"/>
         </w:rPr>
-        <w:t>un ordenador o máquina informática que está al “servicio” de otras máquinas, ordenadores o personas llamadas clientes y que le suministran a estos, todo tipo de información.</w:t>
+        <w:t xml:space="preserve">un ordenador o máquina informática que está al “servicio” de otras máquinas, ordenadores o personas llamadas clientes y que </w:t>
+      </w:r>
+      <w:proofErr w:type="gramStart"/>
+      <w:r>
+        <w:rPr>
+          <w:rFonts w:ascii="Times New Roman" w:hAnsi="Times New Roman" w:cs="Times New Roman"/>
+          <w:sz w:val="24"/>
+          <w:szCs w:val="24"/>
+        </w:rPr>
+        <w:t>le</w:t>
+      </w:r>
+      <w:proofErr w:type="gramEnd"/>
+      <w:r>
+        <w:rPr>
+          <w:rFonts w:ascii="Times New Roman" w:hAnsi="Times New Roman" w:cs="Times New Roman"/>
+          <w:sz w:val="24"/>
+          <w:szCs w:val="24"/>
+        </w:rPr>
+        <w:t xml:space="preserve"> suministran a estos, todo tipo de información.</w:t>
       </w:r>
     </w:p>
     <w:p>
@@ -14249,7 +14277,7 @@
           <w:sz w:val="20"/>
           <w:szCs w:val="20"/>
         </w:rPr>
-        <w:instrText>ADDIN CSL_CITATION {"citationItems":[{"id":"ITEM-1","itemData":{"ISBN":"9786071503145","author":[{"dropping-particle":"","family":"Pressman","given":"R.","non-dropping-particle":"","parse-names":false,"suffix":""}],"id":"ITEM-1","issued":{"date-parts":[["2010"]]},"title":"Ingeniería del Software. Un enfoque práctico.","type":"book"},"uris":["http://www.mendeley.com/documents/?uuid=1414986e-89fd-4a2c-ae39-9fdcfe83f92c"]}],"mendeley":{"formattedCitation":"(Pressman, 2010)","plainTextFormattedCitation":"(Pressman, 2010)"},"properties":{"noteIndex":0},"schema":"https://github.com/citation-style-language/schema/raw/master/csl-citation.json"}</w:instrText>
+        <w:instrText>ADDIN CSL_CITATION {"citationItems":[{"id":"ITEM-1","itemData":{"ISBN":"9786071503145","author":[{"dropping-particle":"","family":"Pressman","given":"R.","non-dropping-particle":"","parse-names":false,"suffix":""}],"id":"ITEM-1","issued":{"date-parts":[["2010"]]},"title":"Ingeniería del Software. Un enfoque práctico.","type":"book"},"uris":["http://www.mendeley.com/documents/?uuid=1414986e-89fd-4a2c-ae39-9fdcfe83f92c"]}],"mendeley":{"formattedCitation":"(Pressman, 2010)","plainTextFormattedCitation":"(Pressman, 2010)","previouslyFormattedCitation":"(Pressman, 2010)"},"properties":{"noteIndex":0},"schema":"https://github.com/citation-style-language/schema/raw/master/csl-citation.json"}</w:instrText>
       </w:r>
       <w:r>
         <w:rPr>
@@ -19684,7 +19712,16 @@
           <w:sz w:val="24"/>
           <w:szCs w:val="24"/>
         </w:rPr>
-        <w:t xml:space="preserve">llevó a cabo una reunión para implementar cada historia de usuario de acuerdo con el plan de entrega inicialmente acordado, priorizar cada historia de usuario y estimar el </w:t>
+        <w:t xml:space="preserve">llevó a cabo una reunión para implementar cada historia de usuario de acuerdo con el plan de entrega inicialmente acordado, priorizar cada historia de usuario y estimar </w:t>
+      </w:r>
+      <w:proofErr w:type="gramStart"/>
+      <w:r>
+        <w:rPr>
+          <w:rFonts w:ascii="Times New Roman" w:hAnsi="Times New Roman" w:cs="Times New Roman"/>
+          <w:sz w:val="24"/>
+          <w:szCs w:val="24"/>
+        </w:rPr>
+        <w:t xml:space="preserve">el </w:t>
       </w:r>
       <w:r>
         <w:rPr>
@@ -19700,7 +19737,16 @@
           <w:sz w:val="24"/>
           <w:szCs w:val="24"/>
         </w:rPr>
-        <w:t>tiempo de finalización de cada iteración</w:t>
+        <w:t>tiempo</w:t>
+      </w:r>
+      <w:proofErr w:type="gramEnd"/>
+      <w:r>
+        <w:rPr>
+          <w:rFonts w:ascii="Times New Roman" w:hAnsi="Times New Roman" w:cs="Times New Roman"/>
+          <w:sz w:val="24"/>
+          <w:szCs w:val="24"/>
+        </w:rPr>
+        <w:t xml:space="preserve"> de finalización de cada iteración</w:t>
       </w:r>
     </w:p>
     <w:p>
@@ -20168,6 +20214,26 @@
     <w:p>
       <w:pPr>
         <w:pStyle w:val="Prrafodelista"/>
+        <w:spacing w:line="360" w:lineRule="auto"/>
+        <w:ind w:left="1080"/>
+        <w:rPr>
+          <w:rFonts w:ascii="Times New Roman" w:hAnsi="Times New Roman" w:cs="Times New Roman"/>
+          <w:sz w:val="24"/>
+          <w:szCs w:val="24"/>
+        </w:rPr>
+      </w:pPr>
+      <w:r>
+        <w:rPr>
+          <w:rFonts w:ascii="Times New Roman" w:hAnsi="Times New Roman" w:cs="Times New Roman"/>
+          <w:sz w:val="24"/>
+          <w:szCs w:val="24"/>
+        </w:rPr>
+        <w:t>Desarrollar un módulo de atención y formulario en línea para presentar denuncias desde el sitio web de la Defensoría Universitaria de la UNAMBA, con el fin de mejorar la atención no presencial en recibir y canalizar las quejas.</w:t>
+      </w:r>
+    </w:p>
+    <w:p>
+      <w:pPr>
+        <w:pStyle w:val="Prrafodelista"/>
         <w:numPr>
           <w:ilvl w:val="3"/>
           <w:numId w:val="4"/>
@@ -20192,8 +20258,8 @@
       <w:pPr>
         <w:pStyle w:val="Prrafodelista"/>
         <w:numPr>
-          <w:ilvl w:val="2"/>
-          <w:numId w:val="4"/>
+          <w:ilvl w:val="0"/>
+          <w:numId w:val="26"/>
         </w:numPr>
         <w:spacing w:line="360" w:lineRule="auto"/>
         <w:rPr>
@@ -20208,7 +20274,94 @@
           <w:sz w:val="24"/>
           <w:szCs w:val="24"/>
         </w:rPr>
-        <w:t>Justificación</w:t>
+        <w:t xml:space="preserve">Autentificación de usuario(demandantes) </w:t>
+      </w:r>
+    </w:p>
+    <w:p>
+      <w:pPr>
+        <w:pStyle w:val="Prrafodelista"/>
+        <w:numPr>
+          <w:ilvl w:val="0"/>
+          <w:numId w:val="25"/>
+        </w:numPr>
+        <w:spacing w:line="360" w:lineRule="auto"/>
+        <w:rPr>
+          <w:rFonts w:ascii="Times New Roman" w:hAnsi="Times New Roman" w:cs="Times New Roman"/>
+          <w:sz w:val="24"/>
+          <w:szCs w:val="24"/>
+        </w:rPr>
+      </w:pPr>
+      <w:r>
+        <w:rPr>
+          <w:rFonts w:ascii="Times New Roman" w:hAnsi="Times New Roman" w:cs="Times New Roman"/>
+          <w:sz w:val="24"/>
+          <w:szCs w:val="24"/>
+        </w:rPr>
+        <w:t>Generación automática del formato de solicitud de queja</w:t>
+      </w:r>
+    </w:p>
+    <w:p>
+      <w:pPr>
+        <w:pStyle w:val="Prrafodelista"/>
+        <w:numPr>
+          <w:ilvl w:val="0"/>
+          <w:numId w:val="24"/>
+        </w:numPr>
+        <w:spacing w:line="360" w:lineRule="auto"/>
+        <w:rPr>
+          <w:rFonts w:ascii="Times New Roman" w:hAnsi="Times New Roman" w:cs="Times New Roman"/>
+          <w:sz w:val="24"/>
+          <w:szCs w:val="24"/>
+        </w:rPr>
+      </w:pPr>
+      <w:r>
+        <w:rPr>
+          <w:rFonts w:ascii="Times New Roman" w:hAnsi="Times New Roman" w:cs="Times New Roman"/>
+          <w:sz w:val="24"/>
+          <w:szCs w:val="24"/>
+        </w:rPr>
+        <w:t>Verificación del estado de sus quejas</w:t>
+      </w:r>
+    </w:p>
+    <w:p>
+      <w:pPr>
+        <w:pStyle w:val="Prrafodelista"/>
+        <w:numPr>
+          <w:ilvl w:val="0"/>
+          <w:numId w:val="24"/>
+        </w:numPr>
+        <w:spacing w:line="360" w:lineRule="auto"/>
+        <w:rPr>
+          <w:rFonts w:ascii="Times New Roman" w:hAnsi="Times New Roman" w:cs="Times New Roman"/>
+          <w:sz w:val="24"/>
+          <w:szCs w:val="24"/>
+        </w:rPr>
+      </w:pPr>
+      <w:r>
+        <w:rPr>
+          <w:rFonts w:ascii="Times New Roman" w:hAnsi="Times New Roman" w:cs="Times New Roman"/>
+          <w:sz w:val="24"/>
+          <w:szCs w:val="24"/>
+        </w:rPr>
+        <w:t xml:space="preserve">Adjuntar pruebas como videos, imágenes, </w:t>
+      </w:r>
+      <w:proofErr w:type="spellStart"/>
+      <w:r>
+        <w:rPr>
+          <w:rFonts w:ascii="Times New Roman" w:hAnsi="Times New Roman" w:cs="Times New Roman"/>
+          <w:sz w:val="24"/>
+          <w:szCs w:val="24"/>
+        </w:rPr>
+        <w:t>pdf</w:t>
+      </w:r>
+      <w:proofErr w:type="spellEnd"/>
+      <w:r>
+        <w:rPr>
+          <w:rFonts w:ascii="Times New Roman" w:hAnsi="Times New Roman" w:cs="Times New Roman"/>
+          <w:sz w:val="24"/>
+          <w:szCs w:val="24"/>
+        </w:rPr>
+        <w:t>, etc.</w:t>
       </w:r>
     </w:p>
     <w:p>
@@ -20231,6 +20384,139 @@
           <w:sz w:val="24"/>
           <w:szCs w:val="24"/>
         </w:rPr>
+        <w:t>Justificación</w:t>
+      </w:r>
+    </w:p>
+    <w:p>
+      <w:pPr>
+        <w:pStyle w:val="Prrafodelista"/>
+        <w:spacing w:line="360" w:lineRule="auto"/>
+        <w:ind w:left="1080"/>
+        <w:jc w:val="both"/>
+        <w:rPr>
+          <w:rFonts w:ascii="Times New Roman" w:hAnsi="Times New Roman" w:cs="Times New Roman"/>
+          <w:sz w:val="24"/>
+          <w:szCs w:val="24"/>
+        </w:rPr>
+      </w:pPr>
+      <w:r>
+        <w:rPr>
+          <w:rFonts w:ascii="Times New Roman" w:hAnsi="Times New Roman" w:cs="Times New Roman"/>
+          <w:sz w:val="24"/>
+          <w:szCs w:val="24"/>
+        </w:rPr>
+        <w:lastRenderedPageBreak/>
+        <w:t xml:space="preserve">La creación de un módulo de atención y formulario en línea para denuncias en la página web de la Defensoría Universitaria de la UNAMBA mejora </w:t>
+      </w:r>
+      <w:r>
+        <w:rPr>
+          <w:rFonts w:ascii="Times New Roman" w:hAnsi="Times New Roman" w:cs="Times New Roman"/>
+          <w:sz w:val="24"/>
+          <w:szCs w:val="24"/>
+        </w:rPr>
+        <w:t xml:space="preserve">el proceso de presentar una queja </w:t>
+      </w:r>
+      <w:r>
+        <w:rPr>
+          <w:rFonts w:ascii="Times New Roman" w:hAnsi="Times New Roman" w:cs="Times New Roman"/>
+          <w:sz w:val="24"/>
+          <w:szCs w:val="24"/>
+        </w:rPr>
+        <w:t>de los estudiantes y miembros de la comunidad universitaria. La falta de un sistema en línea para la presentación de denuncias y el seguimiento de las mismas genera una barrera para la denuncia de situaciones de acoso, discriminación, violencia de género y otros tipos de violaciones a los derechos humanos en el ámbito universitario. Además,</w:t>
+      </w:r>
+      <w:r>
+        <w:rPr>
+          <w:rFonts w:ascii="Times New Roman" w:hAnsi="Times New Roman" w:cs="Times New Roman"/>
+          <w:sz w:val="24"/>
+          <w:szCs w:val="24"/>
+        </w:rPr>
+        <w:t xml:space="preserve"> la implementación de un </w:t>
+      </w:r>
+      <w:r>
+        <w:rPr>
+          <w:rFonts w:ascii="Times New Roman" w:hAnsi="Times New Roman" w:cs="Times New Roman"/>
+          <w:sz w:val="24"/>
+          <w:szCs w:val="24"/>
+        </w:rPr>
+        <w:t xml:space="preserve">sistema en línea </w:t>
+      </w:r>
+      <w:r>
+        <w:rPr>
+          <w:rFonts w:ascii="Times New Roman" w:hAnsi="Times New Roman" w:cs="Times New Roman"/>
+          <w:sz w:val="24"/>
+          <w:szCs w:val="24"/>
+        </w:rPr>
+        <w:t xml:space="preserve">para presentar quejas reduce la </w:t>
+      </w:r>
+      <w:r>
+        <w:rPr>
+          <w:rFonts w:ascii="Times New Roman" w:hAnsi="Times New Roman" w:cs="Times New Roman"/>
+          <w:sz w:val="24"/>
+          <w:szCs w:val="24"/>
+        </w:rPr>
+        <w:t>sobrecarga en los canales de atención presencial</w:t>
+      </w:r>
+      <w:r>
+        <w:rPr>
+          <w:rFonts w:ascii="Times New Roman" w:hAnsi="Times New Roman" w:cs="Times New Roman"/>
+          <w:sz w:val="24"/>
+          <w:szCs w:val="24"/>
+        </w:rPr>
+        <w:t xml:space="preserve">. </w:t>
+      </w:r>
+      <w:r>
+        <w:rPr>
+          <w:rFonts w:ascii="Times New Roman" w:hAnsi="Times New Roman" w:cs="Times New Roman"/>
+          <w:sz w:val="24"/>
+          <w:szCs w:val="24"/>
+        </w:rPr>
+        <w:t>La creación de un módulo en línea seguro y confidencial para la presentación de denuncias permit</w:t>
+      </w:r>
+      <w:r>
+        <w:rPr>
+          <w:rFonts w:ascii="Times New Roman" w:hAnsi="Times New Roman" w:cs="Times New Roman"/>
+          <w:sz w:val="24"/>
+          <w:szCs w:val="24"/>
+        </w:rPr>
+        <w:t>e</w:t>
+      </w:r>
+      <w:r>
+        <w:rPr>
+          <w:rFonts w:ascii="Times New Roman" w:hAnsi="Times New Roman" w:cs="Times New Roman"/>
+          <w:sz w:val="24"/>
+          <w:szCs w:val="24"/>
+        </w:rPr>
+        <w:t xml:space="preserve"> a los usuarios presentar sus quejas de manera fácil, segura y confidencial, y dar seguimiento al estado de sus quejas</w:t>
+      </w:r>
+      <w:r>
+        <w:rPr>
+          <w:rFonts w:ascii="Times New Roman" w:hAnsi="Times New Roman" w:cs="Times New Roman"/>
+          <w:sz w:val="24"/>
+          <w:szCs w:val="24"/>
+        </w:rPr>
+        <w:t>.</w:t>
+      </w:r>
+    </w:p>
+    <w:p>
+      <w:pPr>
+        <w:pStyle w:val="Prrafodelista"/>
+        <w:numPr>
+          <w:ilvl w:val="2"/>
+          <w:numId w:val="4"/>
+        </w:numPr>
+        <w:spacing w:line="360" w:lineRule="auto"/>
+        <w:rPr>
+          <w:rFonts w:ascii="Times New Roman" w:hAnsi="Times New Roman" w:cs="Times New Roman"/>
+          <w:sz w:val="24"/>
+          <w:szCs w:val="24"/>
+        </w:rPr>
+      </w:pPr>
+      <w:r>
+        <w:rPr>
+          <w:rFonts w:ascii="Times New Roman" w:hAnsi="Times New Roman" w:cs="Times New Roman"/>
+          <w:sz w:val="24"/>
+          <w:szCs w:val="24"/>
+        </w:rPr>
         <w:t>Marco Teórico</w:t>
       </w:r>
     </w:p>
@@ -20293,23 +20579,309 @@
     <w:p>
       <w:pPr>
         <w:pStyle w:val="Prrafodelista"/>
+        <w:spacing w:line="360" w:lineRule="auto"/>
+        <w:ind w:left="1080"/>
+        <w:jc w:val="both"/>
+        <w:rPr>
+          <w:rFonts w:ascii="Times New Roman" w:hAnsi="Times New Roman" w:cs="Times New Roman"/>
+          <w:sz w:val="24"/>
+          <w:szCs w:val="24"/>
+        </w:rPr>
+      </w:pPr>
+      <w:proofErr w:type="spellStart"/>
+      <w:r>
+        <w:rPr>
+          <w:rFonts w:ascii="Times New Roman" w:hAnsi="Times New Roman" w:cs="Times New Roman"/>
+          <w:sz w:val="24"/>
+          <w:szCs w:val="24"/>
+        </w:rPr>
+        <w:t>PHPWord</w:t>
+      </w:r>
+      <w:proofErr w:type="spellEnd"/>
+      <w:r>
+        <w:rPr>
+          <w:rFonts w:ascii="Times New Roman" w:hAnsi="Times New Roman" w:cs="Times New Roman"/>
+          <w:sz w:val="24"/>
+          <w:szCs w:val="24"/>
+        </w:rPr>
+        <w:t xml:space="preserve"> es una biblioteca gratuita y de código abierto que te permite crear y editar documentos de texto (.docx, .</w:t>
+      </w:r>
+      <w:proofErr w:type="spellStart"/>
+      <w:r>
+        <w:rPr>
+          <w:rFonts w:ascii="Times New Roman" w:hAnsi="Times New Roman" w:cs="Times New Roman"/>
+          <w:sz w:val="24"/>
+          <w:szCs w:val="24"/>
+        </w:rPr>
+        <w:t>rtf</w:t>
+      </w:r>
+      <w:proofErr w:type="spellEnd"/>
+      <w:r>
+        <w:rPr>
+          <w:rFonts w:ascii="Times New Roman" w:hAnsi="Times New Roman" w:cs="Times New Roman"/>
+          <w:sz w:val="24"/>
+          <w:szCs w:val="24"/>
+        </w:rPr>
+        <w:t>, .</w:t>
+      </w:r>
+      <w:proofErr w:type="spellStart"/>
+      <w:r>
+        <w:rPr>
+          <w:rFonts w:ascii="Times New Roman" w:hAnsi="Times New Roman" w:cs="Times New Roman"/>
+          <w:sz w:val="24"/>
+          <w:szCs w:val="24"/>
+        </w:rPr>
+        <w:t>odt</w:t>
+      </w:r>
+      <w:proofErr w:type="spellEnd"/>
+      <w:r>
+        <w:rPr>
+          <w:rFonts w:ascii="Times New Roman" w:hAnsi="Times New Roman" w:cs="Times New Roman"/>
+          <w:sz w:val="24"/>
+          <w:szCs w:val="24"/>
+        </w:rPr>
+        <w:t xml:space="preserve">) sin necesidad de Windows. Es compatible con todos los principales softwares de procesamiento de textos, lo que la convierte en una herramienta ideal para trabajar con documentos en diferentes plataformas. Además, </w:t>
+      </w:r>
+      <w:proofErr w:type="spellStart"/>
+      <w:r>
+        <w:rPr>
+          <w:rFonts w:ascii="Times New Roman" w:hAnsi="Times New Roman" w:cs="Times New Roman"/>
+          <w:sz w:val="24"/>
+          <w:szCs w:val="24"/>
+        </w:rPr>
+        <w:t>PHPWord</w:t>
+      </w:r>
+      <w:proofErr w:type="spellEnd"/>
+      <w:r>
+        <w:rPr>
+          <w:rFonts w:ascii="Times New Roman" w:hAnsi="Times New Roman" w:cs="Times New Roman"/>
+          <w:sz w:val="24"/>
+          <w:szCs w:val="24"/>
+        </w:rPr>
+        <w:t xml:space="preserve"> se actualiza constantemente y se prueba unitariamente para garantizar su </w:t>
+      </w:r>
+      <w:r>
+        <w:rPr>
+          <w:rFonts w:ascii="Times New Roman" w:hAnsi="Times New Roman" w:cs="Times New Roman"/>
+          <w:sz w:val="24"/>
+          <w:szCs w:val="24"/>
+        </w:rPr>
+        <w:t>estabilidad</w:t>
+      </w:r>
+      <w:r>
+        <w:rPr>
+          <w:rFonts w:ascii="Times New Roman" w:hAnsi="Times New Roman" w:cs="Times New Roman"/>
+          <w:sz w:val="24"/>
+          <w:szCs w:val="24"/>
+        </w:rPr>
+        <w:t xml:space="preserve"> </w:t>
+      </w:r>
+      <w:r>
+        <w:rPr>
+          <w:rFonts w:ascii="Times New Roman" w:hAnsi="Times New Roman" w:cs="Times New Roman"/>
+          <w:sz w:val="24"/>
+          <w:szCs w:val="24"/>
+        </w:rPr>
+        <w:fldChar w:fldCharType="begin" w:fldLock="1"/>
+      </w:r>
+      <w:r>
+        <w:rPr>
+          <w:rFonts w:ascii="Times New Roman" w:hAnsi="Times New Roman" w:cs="Times New Roman"/>
+          <w:sz w:val="24"/>
+          <w:szCs w:val="24"/>
+        </w:rPr>
+        <w:instrText>ADDIN CSL_CITATION {"citationItems":[{"id":"ITEM-1","itemData":{"URL":"https://blog.fileformat.com/es/file-formats/create-a-word-document-using-phpword/","accessed":{"date-parts":[["2024","2","20"]]},"author":[{"dropping-particle":"","family":"Ahmad","given":"Ali","non-dropping-particle":"","parse-names":false,"suffix":""}],"container-title":"FILEFORMAT","id":"ITEM-1","issued":{"date-parts":[["2019"]]},"title":"Cree un documento de Word usando phpword","type":"webpage"},"uris":["http://www.mendeley.com/documents/?uuid=d6f8e646-082f-37db-81ad-d084e4bc4a11"]}],"mendeley":{"formattedCitation":"(Ahmad, 2019)","plainTextFormattedCitation":"(Ahmad, 2019)","previouslyFormattedCitation":"(Ahmad, 2019)"},"properties":{"noteIndex":0},"schema":"https://github.com/citation-style-language/schema/raw/master/csl-citation.json"}</w:instrText>
+      </w:r>
+      <w:r>
+        <w:rPr>
+          <w:rFonts w:ascii="Times New Roman" w:hAnsi="Times New Roman" w:cs="Times New Roman"/>
+          <w:sz w:val="24"/>
+          <w:szCs w:val="24"/>
+        </w:rPr>
+        <w:fldChar w:fldCharType="separate"/>
+      </w:r>
+      <w:r>
+        <w:rPr>
+          <w:rFonts w:ascii="Times New Roman" w:hAnsi="Times New Roman" w:cs="Times New Roman"/>
+          <w:noProof/>
+          <w:sz w:val="24"/>
+          <w:szCs w:val="24"/>
+        </w:rPr>
+        <w:t>(Ahmad, 2019)</w:t>
+      </w:r>
+      <w:r>
+        <w:rPr>
+          <w:rFonts w:ascii="Times New Roman" w:hAnsi="Times New Roman" w:cs="Times New Roman"/>
+          <w:sz w:val="24"/>
+          <w:szCs w:val="24"/>
+        </w:rPr>
+        <w:fldChar w:fldCharType="end"/>
+      </w:r>
+      <w:r>
+        <w:rPr>
+          <w:rFonts w:ascii="Times New Roman" w:hAnsi="Times New Roman" w:cs="Times New Roman"/>
+          <w:sz w:val="24"/>
+          <w:szCs w:val="24"/>
+        </w:rPr>
+        <w:t>.</w:t>
+      </w:r>
+    </w:p>
+    <w:p>
+      <w:pPr>
+        <w:pStyle w:val="Prrafodelista"/>
         <w:numPr>
           <w:ilvl w:val="3"/>
           <w:numId w:val="4"/>
         </w:numPr>
-        <w:rPr>
-          <w:rFonts w:ascii="Times New Roman" w:hAnsi="Times New Roman" w:cs="Times New Roman"/>
-          <w:sz w:val="24"/>
-          <w:szCs w:val="24"/>
-        </w:rPr>
-      </w:pPr>
-      <w:r>
-        <w:rPr>
-          <w:rFonts w:ascii="Times New Roman" w:hAnsi="Times New Roman" w:cs="Times New Roman"/>
-          <w:sz w:val="24"/>
-          <w:szCs w:val="24"/>
-        </w:rPr>
-        <w:t xml:space="preserve"> Defensoría Universitaria</w:t>
+        <w:spacing w:line="360" w:lineRule="auto"/>
+        <w:jc w:val="both"/>
+        <w:rPr>
+          <w:rFonts w:ascii="Times New Roman" w:hAnsi="Times New Roman" w:cs="Times New Roman"/>
+          <w:sz w:val="24"/>
+          <w:szCs w:val="24"/>
+        </w:rPr>
+      </w:pPr>
+      <w:r>
+        <w:rPr>
+          <w:rFonts w:ascii="Times New Roman" w:hAnsi="Times New Roman" w:cs="Times New Roman"/>
+          <w:sz w:val="24"/>
+          <w:szCs w:val="24"/>
+        </w:rPr>
+        <w:t xml:space="preserve"> </w:t>
+      </w:r>
+      <w:r>
+        <w:rPr>
+          <w:rFonts w:ascii="Times New Roman" w:hAnsi="Times New Roman" w:cs="Times New Roman"/>
+          <w:sz w:val="24"/>
+          <w:szCs w:val="24"/>
+        </w:rPr>
+        <w:t>SweetAlert2</w:t>
+      </w:r>
+    </w:p>
+    <w:p>
+      <w:pPr>
+        <w:pStyle w:val="Prrafodelista"/>
+        <w:spacing w:line="360" w:lineRule="auto"/>
+        <w:ind w:left="1080"/>
+        <w:jc w:val="both"/>
+        <w:rPr>
+          <w:rFonts w:ascii="Times New Roman" w:hAnsi="Times New Roman" w:cs="Times New Roman"/>
+          <w:sz w:val="24"/>
+          <w:szCs w:val="24"/>
+        </w:rPr>
+      </w:pPr>
+      <w:r>
+        <w:rPr>
+          <w:rFonts w:ascii="Times New Roman" w:hAnsi="Times New Roman" w:cs="Times New Roman"/>
+          <w:sz w:val="24"/>
+          <w:szCs w:val="24"/>
+        </w:rPr>
+        <w:t>Es un</w:t>
+      </w:r>
+      <w:r>
+        <w:rPr>
+          <w:rFonts w:ascii="Times New Roman" w:hAnsi="Times New Roman" w:cs="Times New Roman"/>
+          <w:sz w:val="24"/>
+          <w:szCs w:val="24"/>
+        </w:rPr>
+        <w:t xml:space="preserve">a librería </w:t>
+      </w:r>
+      <w:r>
+        <w:rPr>
+          <w:rFonts w:ascii="Times New Roman" w:hAnsi="Times New Roman" w:cs="Times New Roman"/>
+          <w:sz w:val="24"/>
+          <w:szCs w:val="24"/>
+        </w:rPr>
+        <w:t xml:space="preserve">de </w:t>
+      </w:r>
+      <w:r>
+        <w:rPr>
+          <w:rFonts w:ascii="Times New Roman" w:hAnsi="Times New Roman" w:cs="Times New Roman"/>
+          <w:sz w:val="24"/>
+          <w:szCs w:val="24"/>
+        </w:rPr>
+        <w:t>JavaScript</w:t>
+      </w:r>
+      <w:r>
+        <w:rPr>
+          <w:rFonts w:ascii="Times New Roman" w:hAnsi="Times New Roman" w:cs="Times New Roman"/>
+          <w:sz w:val="24"/>
+          <w:szCs w:val="24"/>
+        </w:rPr>
+        <w:t xml:space="preserve"> </w:t>
+      </w:r>
+      <w:r>
+        <w:rPr>
+          <w:rFonts w:ascii="Times New Roman" w:hAnsi="Times New Roman" w:cs="Times New Roman"/>
+          <w:sz w:val="24"/>
+          <w:szCs w:val="24"/>
+        </w:rPr>
+        <w:t>permite crear ventanas emergentes profesionales, personalizables y compatibles con la mayoría de navegadores. Ofrece funcionalidades como alertas, confirmaciones, carga, formularios y más. Su facilidad de uso e integración la hace ideal para mejorar la experiencia de usuario en cualquier sitio web, tanto para desarrolladores experimentados como principiantes. Se recomienda probarla para descubrir sus posibilidades y mejorar el diseño y la funcionalidad de su sitio web</w:t>
+      </w:r>
+      <w:r>
+        <w:rPr>
+          <w:rFonts w:ascii="Times New Roman" w:hAnsi="Times New Roman" w:cs="Times New Roman"/>
+          <w:sz w:val="24"/>
+          <w:szCs w:val="24"/>
+        </w:rPr>
+        <w:t xml:space="preserve"> </w:t>
+      </w:r>
+      <w:r>
+        <w:rPr>
+          <w:rFonts w:ascii="Times New Roman" w:hAnsi="Times New Roman" w:cs="Times New Roman"/>
+          <w:sz w:val="24"/>
+          <w:szCs w:val="24"/>
+        </w:rPr>
+        <w:fldChar w:fldCharType="begin" w:fldLock="1"/>
+      </w:r>
+      <w:r>
+        <w:rPr>
+          <w:rFonts w:ascii="Times New Roman" w:hAnsi="Times New Roman" w:cs="Times New Roman"/>
+          <w:sz w:val="24"/>
+          <w:szCs w:val="24"/>
+        </w:rPr>
+        <w:instrText>ADDIN CSL_CITATION {"citationItems":[{"id":"ITEM-1","itemData":{"URL":"https://denisseestrada.com/como-hacer-una-ventana-emergente-con-sweetalert2/","accessed":{"date-parts":[["2024","2","20"]]},"author":[{"dropping-particle":"","family":"Estrada","given":"Denisse","non-dropping-particle":"","parse-names":false,"suffix":""}],"id":"ITEM-1","issued":{"date-parts":[["2018"]]},"title":"Como hacer una ventana emergente con SweetAlert2","type":"webpage"},"uris":["http://www.mendeley.com/documents/?uuid=ebb0e9c3-5db8-3e97-8fda-694c63e4c879"]}],"mendeley":{"formattedCitation":"(Estrada, 2018)","plainTextFormattedCitation":"(Estrada, 2018)"},"properties":{"noteIndex":0},"schema":"https://github.com/citation-style-language/schema/raw/master/csl-citation.json"}</w:instrText>
+      </w:r>
+      <w:r>
+        <w:rPr>
+          <w:rFonts w:ascii="Times New Roman" w:hAnsi="Times New Roman" w:cs="Times New Roman"/>
+          <w:sz w:val="24"/>
+          <w:szCs w:val="24"/>
+        </w:rPr>
+        <w:fldChar w:fldCharType="separate"/>
+      </w:r>
+      <w:r>
+        <w:rPr>
+          <w:rFonts w:ascii="Times New Roman" w:hAnsi="Times New Roman" w:cs="Times New Roman"/>
+          <w:noProof/>
+          <w:sz w:val="24"/>
+          <w:szCs w:val="24"/>
+        </w:rPr>
+        <w:t>(Estrada, 2018)</w:t>
+      </w:r>
+      <w:r>
+        <w:rPr>
+          <w:rFonts w:ascii="Times New Roman" w:hAnsi="Times New Roman" w:cs="Times New Roman"/>
+          <w:sz w:val="24"/>
+          <w:szCs w:val="24"/>
+        </w:rPr>
+        <w:fldChar w:fldCharType="end"/>
+      </w:r>
+      <w:r>
+        <w:rPr>
+          <w:rFonts w:ascii="Times New Roman" w:hAnsi="Times New Roman" w:cs="Times New Roman"/>
+          <w:sz w:val="24"/>
+          <w:szCs w:val="24"/>
+        </w:rPr>
+        <w:t>.</w:t>
+      </w:r>
+      <w:r>
+        <w:rPr>
+          <w:rFonts w:ascii="Times New Roman" w:hAnsi="Times New Roman" w:cs="Times New Roman"/>
+          <w:sz w:val="24"/>
+          <w:szCs w:val="24"/>
+        </w:rPr>
+        <w:t xml:space="preserve"> </w:t>
       </w:r>
     </w:p>
     <w:p>
@@ -20319,19 +20891,21 @@
           <w:ilvl w:val="3"/>
           <w:numId w:val="4"/>
         </w:numPr>
-        <w:rPr>
-          <w:rFonts w:ascii="Times New Roman" w:hAnsi="Times New Roman" w:cs="Times New Roman"/>
-          <w:sz w:val="24"/>
-          <w:szCs w:val="24"/>
-        </w:rPr>
-      </w:pPr>
-      <w:r>
-        <w:rPr>
-          <w:rFonts w:ascii="Times New Roman" w:hAnsi="Times New Roman" w:cs="Times New Roman"/>
-          <w:sz w:val="24"/>
-          <w:szCs w:val="24"/>
-        </w:rPr>
-        <w:t xml:space="preserve"> Formato de solicitud de queja</w:t>
+        <w:spacing w:line="360" w:lineRule="auto"/>
+        <w:jc w:val="both"/>
+        <w:rPr>
+          <w:rFonts w:ascii="Times New Roman" w:hAnsi="Times New Roman" w:cs="Times New Roman"/>
+          <w:sz w:val="24"/>
+          <w:szCs w:val="24"/>
+        </w:rPr>
+      </w:pPr>
+      <w:r>
+        <w:rPr>
+          <w:rFonts w:ascii="Times New Roman" w:hAnsi="Times New Roman" w:cs="Times New Roman"/>
+          <w:sz w:val="24"/>
+          <w:szCs w:val="24"/>
+        </w:rPr>
+        <w:t xml:space="preserve"> </w:t>
       </w:r>
     </w:p>
     <w:p>
@@ -21228,9 +21802,9 @@
     </w:lvl>
   </w:abstractNum>
   <w:abstractNum w:abstractNumId="7" w15:restartNumberingAfterBreak="0">
-    <w:nsid w:val="20CC755A"/>
+    <w:nsid w:val="1B071B57"/>
     <w:multiLevelType w:val="hybridMultilevel"/>
-    <w:tmpl w:val="ACEC6B8A"/>
+    <w:tmpl w:val="29AC15EA"/>
     <w:lvl w:ilvl="0" w:tplc="280A0001">
       <w:start w:val="1"/>
       <w:numFmt w:val="bullet"/>
@@ -21341,9 +21915,9 @@
     </w:lvl>
   </w:abstractNum>
   <w:abstractNum w:abstractNumId="8" w15:restartNumberingAfterBreak="0">
-    <w:nsid w:val="412325FE"/>
+    <w:nsid w:val="20CC755A"/>
     <w:multiLevelType w:val="hybridMultilevel"/>
-    <w:tmpl w:val="8C424870"/>
+    <w:tmpl w:val="ACEC6B8A"/>
     <w:lvl w:ilvl="0" w:tplc="280A0001">
       <w:start w:val="1"/>
       <w:numFmt w:val="bullet"/>
@@ -21454,6 +22028,232 @@
     </w:lvl>
   </w:abstractNum>
   <w:abstractNum w:abstractNumId="9" w15:restartNumberingAfterBreak="0">
+    <w:nsid w:val="2F9C213A"/>
+    <w:multiLevelType w:val="hybridMultilevel"/>
+    <w:tmpl w:val="E64232C8"/>
+    <w:lvl w:ilvl="0" w:tplc="280A0001">
+      <w:start w:val="1"/>
+      <w:numFmt w:val="bullet"/>
+      <w:lvlText w:val=""/>
+      <w:lvlJc w:val="left"/>
+      <w:pPr>
+        <w:ind w:left="1800" w:hanging="360"/>
+      </w:pPr>
+      <w:rPr>
+        <w:rFonts w:ascii="Symbol" w:hAnsi="Symbol" w:hint="default"/>
+      </w:rPr>
+    </w:lvl>
+    <w:lvl w:ilvl="1" w:tplc="280A0003" w:tentative="1">
+      <w:start w:val="1"/>
+      <w:numFmt w:val="bullet"/>
+      <w:lvlText w:val="o"/>
+      <w:lvlJc w:val="left"/>
+      <w:pPr>
+        <w:ind w:left="2520" w:hanging="360"/>
+      </w:pPr>
+      <w:rPr>
+        <w:rFonts w:ascii="Courier New" w:hAnsi="Courier New" w:cs="Courier New" w:hint="default"/>
+      </w:rPr>
+    </w:lvl>
+    <w:lvl w:ilvl="2" w:tplc="280A0005" w:tentative="1">
+      <w:start w:val="1"/>
+      <w:numFmt w:val="bullet"/>
+      <w:lvlText w:val=""/>
+      <w:lvlJc w:val="left"/>
+      <w:pPr>
+        <w:ind w:left="3240" w:hanging="360"/>
+      </w:pPr>
+      <w:rPr>
+        <w:rFonts w:ascii="Wingdings" w:hAnsi="Wingdings" w:hint="default"/>
+      </w:rPr>
+    </w:lvl>
+    <w:lvl w:ilvl="3" w:tplc="280A0001" w:tentative="1">
+      <w:start w:val="1"/>
+      <w:numFmt w:val="bullet"/>
+      <w:lvlText w:val=""/>
+      <w:lvlJc w:val="left"/>
+      <w:pPr>
+        <w:ind w:left="3960" w:hanging="360"/>
+      </w:pPr>
+      <w:rPr>
+        <w:rFonts w:ascii="Symbol" w:hAnsi="Symbol" w:hint="default"/>
+      </w:rPr>
+    </w:lvl>
+    <w:lvl w:ilvl="4" w:tplc="280A0003" w:tentative="1">
+      <w:start w:val="1"/>
+      <w:numFmt w:val="bullet"/>
+      <w:lvlText w:val="o"/>
+      <w:lvlJc w:val="left"/>
+      <w:pPr>
+        <w:ind w:left="4680" w:hanging="360"/>
+      </w:pPr>
+      <w:rPr>
+        <w:rFonts w:ascii="Courier New" w:hAnsi="Courier New" w:cs="Courier New" w:hint="default"/>
+      </w:rPr>
+    </w:lvl>
+    <w:lvl w:ilvl="5" w:tplc="280A0005" w:tentative="1">
+      <w:start w:val="1"/>
+      <w:numFmt w:val="bullet"/>
+      <w:lvlText w:val=""/>
+      <w:lvlJc w:val="left"/>
+      <w:pPr>
+        <w:ind w:left="5400" w:hanging="360"/>
+      </w:pPr>
+      <w:rPr>
+        <w:rFonts w:ascii="Wingdings" w:hAnsi="Wingdings" w:hint="default"/>
+      </w:rPr>
+    </w:lvl>
+    <w:lvl w:ilvl="6" w:tplc="280A0001" w:tentative="1">
+      <w:start w:val="1"/>
+      <w:numFmt w:val="bullet"/>
+      <w:lvlText w:val=""/>
+      <w:lvlJc w:val="left"/>
+      <w:pPr>
+        <w:ind w:left="6120" w:hanging="360"/>
+      </w:pPr>
+      <w:rPr>
+        <w:rFonts w:ascii="Symbol" w:hAnsi="Symbol" w:hint="default"/>
+      </w:rPr>
+    </w:lvl>
+    <w:lvl w:ilvl="7" w:tplc="280A0003" w:tentative="1">
+      <w:start w:val="1"/>
+      <w:numFmt w:val="bullet"/>
+      <w:lvlText w:val="o"/>
+      <w:lvlJc w:val="left"/>
+      <w:pPr>
+        <w:ind w:left="6840" w:hanging="360"/>
+      </w:pPr>
+      <w:rPr>
+        <w:rFonts w:ascii="Courier New" w:hAnsi="Courier New" w:cs="Courier New" w:hint="default"/>
+      </w:rPr>
+    </w:lvl>
+    <w:lvl w:ilvl="8" w:tplc="280A0005" w:tentative="1">
+      <w:start w:val="1"/>
+      <w:numFmt w:val="bullet"/>
+      <w:lvlText w:val=""/>
+      <w:lvlJc w:val="left"/>
+      <w:pPr>
+        <w:ind w:left="7560" w:hanging="360"/>
+      </w:pPr>
+      <w:rPr>
+        <w:rFonts w:ascii="Wingdings" w:hAnsi="Wingdings" w:hint="default"/>
+      </w:rPr>
+    </w:lvl>
+  </w:abstractNum>
+  <w:abstractNum w:abstractNumId="10" w15:restartNumberingAfterBreak="0">
+    <w:nsid w:val="412325FE"/>
+    <w:multiLevelType w:val="hybridMultilevel"/>
+    <w:tmpl w:val="8C424870"/>
+    <w:lvl w:ilvl="0" w:tplc="280A0001">
+      <w:start w:val="1"/>
+      <w:numFmt w:val="bullet"/>
+      <w:lvlText w:val=""/>
+      <w:lvlJc w:val="left"/>
+      <w:pPr>
+        <w:ind w:left="1800" w:hanging="360"/>
+      </w:pPr>
+      <w:rPr>
+        <w:rFonts w:ascii="Symbol" w:hAnsi="Symbol" w:hint="default"/>
+      </w:rPr>
+    </w:lvl>
+    <w:lvl w:ilvl="1" w:tplc="280A0003" w:tentative="1">
+      <w:start w:val="1"/>
+      <w:numFmt w:val="bullet"/>
+      <w:lvlText w:val="o"/>
+      <w:lvlJc w:val="left"/>
+      <w:pPr>
+        <w:ind w:left="2520" w:hanging="360"/>
+      </w:pPr>
+      <w:rPr>
+        <w:rFonts w:ascii="Courier New" w:hAnsi="Courier New" w:cs="Courier New" w:hint="default"/>
+      </w:rPr>
+    </w:lvl>
+    <w:lvl w:ilvl="2" w:tplc="280A0005" w:tentative="1">
+      <w:start w:val="1"/>
+      <w:numFmt w:val="bullet"/>
+      <w:lvlText w:val=""/>
+      <w:lvlJc w:val="left"/>
+      <w:pPr>
+        <w:ind w:left="3240" w:hanging="360"/>
+      </w:pPr>
+      <w:rPr>
+        <w:rFonts w:ascii="Wingdings" w:hAnsi="Wingdings" w:hint="default"/>
+      </w:rPr>
+    </w:lvl>
+    <w:lvl w:ilvl="3" w:tplc="280A0001" w:tentative="1">
+      <w:start w:val="1"/>
+      <w:numFmt w:val="bullet"/>
+      <w:lvlText w:val=""/>
+      <w:lvlJc w:val="left"/>
+      <w:pPr>
+        <w:ind w:left="3960" w:hanging="360"/>
+      </w:pPr>
+      <w:rPr>
+        <w:rFonts w:ascii="Symbol" w:hAnsi="Symbol" w:hint="default"/>
+      </w:rPr>
+    </w:lvl>
+    <w:lvl w:ilvl="4" w:tplc="280A0003" w:tentative="1">
+      <w:start w:val="1"/>
+      <w:numFmt w:val="bullet"/>
+      <w:lvlText w:val="o"/>
+      <w:lvlJc w:val="left"/>
+      <w:pPr>
+        <w:ind w:left="4680" w:hanging="360"/>
+      </w:pPr>
+      <w:rPr>
+        <w:rFonts w:ascii="Courier New" w:hAnsi="Courier New" w:cs="Courier New" w:hint="default"/>
+      </w:rPr>
+    </w:lvl>
+    <w:lvl w:ilvl="5" w:tplc="280A0005" w:tentative="1">
+      <w:start w:val="1"/>
+      <w:numFmt w:val="bullet"/>
+      <w:lvlText w:val=""/>
+      <w:lvlJc w:val="left"/>
+      <w:pPr>
+        <w:ind w:left="5400" w:hanging="360"/>
+      </w:pPr>
+      <w:rPr>
+        <w:rFonts w:ascii="Wingdings" w:hAnsi="Wingdings" w:hint="default"/>
+      </w:rPr>
+    </w:lvl>
+    <w:lvl w:ilvl="6" w:tplc="280A0001" w:tentative="1">
+      <w:start w:val="1"/>
+      <w:numFmt w:val="bullet"/>
+      <w:lvlText w:val=""/>
+      <w:lvlJc w:val="left"/>
+      <w:pPr>
+        <w:ind w:left="6120" w:hanging="360"/>
+      </w:pPr>
+      <w:rPr>
+        <w:rFonts w:ascii="Symbol" w:hAnsi="Symbol" w:hint="default"/>
+      </w:rPr>
+    </w:lvl>
+    <w:lvl w:ilvl="7" w:tplc="280A0003" w:tentative="1">
+      <w:start w:val="1"/>
+      <w:numFmt w:val="bullet"/>
+      <w:lvlText w:val="o"/>
+      <w:lvlJc w:val="left"/>
+      <w:pPr>
+        <w:ind w:left="6840" w:hanging="360"/>
+      </w:pPr>
+      <w:rPr>
+        <w:rFonts w:ascii="Courier New" w:hAnsi="Courier New" w:cs="Courier New" w:hint="default"/>
+      </w:rPr>
+    </w:lvl>
+    <w:lvl w:ilvl="8" w:tplc="280A0005" w:tentative="1">
+      <w:start w:val="1"/>
+      <w:numFmt w:val="bullet"/>
+      <w:lvlText w:val=""/>
+      <w:lvlJc w:val="left"/>
+      <w:pPr>
+        <w:ind w:left="7560" w:hanging="360"/>
+      </w:pPr>
+      <w:rPr>
+        <w:rFonts w:ascii="Wingdings" w:hAnsi="Wingdings" w:hint="default"/>
+      </w:rPr>
+    </w:lvl>
+  </w:abstractNum>
+  <w:abstractNum w:abstractNumId="11" w15:restartNumberingAfterBreak="0">
     <w:nsid w:val="45161855"/>
     <w:multiLevelType w:val="hybridMultilevel"/>
     <w:tmpl w:val="271261B4"/>
@@ -21542,7 +22342,7 @@
       </w:pPr>
     </w:lvl>
   </w:abstractNum>
-  <w:abstractNum w:abstractNumId="10" w15:restartNumberingAfterBreak="0">
+  <w:abstractNum w:abstractNumId="12" w15:restartNumberingAfterBreak="0">
     <w:nsid w:val="4804158E"/>
     <w:multiLevelType w:val="hybridMultilevel"/>
     <w:tmpl w:val="40E86C9C"/>
@@ -21655,7 +22455,7 @@
       </w:rPr>
     </w:lvl>
   </w:abstractNum>
-  <w:abstractNum w:abstractNumId="11" w15:restartNumberingAfterBreak="0">
+  <w:abstractNum w:abstractNumId="13" w15:restartNumberingAfterBreak="0">
     <w:nsid w:val="52B3741E"/>
     <w:multiLevelType w:val="hybridMultilevel"/>
     <w:tmpl w:val="02C21824"/>
@@ -21768,7 +22568,7 @@
       </w:rPr>
     </w:lvl>
   </w:abstractNum>
-  <w:abstractNum w:abstractNumId="12" w15:restartNumberingAfterBreak="0">
+  <w:abstractNum w:abstractNumId="14" w15:restartNumberingAfterBreak="0">
     <w:nsid w:val="5A7913CB"/>
     <w:multiLevelType w:val="hybridMultilevel"/>
     <w:tmpl w:val="FF9C981C"/>
@@ -21881,17 +22681,17 @@
       </w:rPr>
     </w:lvl>
   </w:abstractNum>
-  <w:abstractNum w:abstractNumId="13" w15:restartNumberingAfterBreak="0">
-    <w:nsid w:val="6554065A"/>
+  <w:abstractNum w:abstractNumId="15" w15:restartNumberingAfterBreak="0">
+    <w:nsid w:val="5ABA6593"/>
     <w:multiLevelType w:val="hybridMultilevel"/>
-    <w:tmpl w:val="9EDCFA5C"/>
+    <w:tmpl w:val="2610BF80"/>
     <w:lvl w:ilvl="0" w:tplc="280A0001">
       <w:start w:val="1"/>
       <w:numFmt w:val="bullet"/>
       <w:lvlText w:val=""/>
       <w:lvlJc w:val="left"/>
       <w:pPr>
-        <w:ind w:left="2160" w:hanging="360"/>
+        <w:ind w:left="1800" w:hanging="360"/>
       </w:pPr>
       <w:rPr>
         <w:rFonts w:ascii="Symbol" w:hAnsi="Symbol" w:hint="default"/>
@@ -21903,7 +22703,7 @@
       <w:lvlText w:val="o"/>
       <w:lvlJc w:val="left"/>
       <w:pPr>
-        <w:ind w:left="2880" w:hanging="360"/>
+        <w:ind w:left="2520" w:hanging="360"/>
       </w:pPr>
       <w:rPr>
         <w:rFonts w:ascii="Courier New" w:hAnsi="Courier New" w:cs="Courier New" w:hint="default"/>
@@ -21915,7 +22715,7 @@
       <w:lvlText w:val=""/>
       <w:lvlJc w:val="left"/>
       <w:pPr>
-        <w:ind w:left="3600" w:hanging="360"/>
+        <w:ind w:left="3240" w:hanging="360"/>
       </w:pPr>
       <w:rPr>
         <w:rFonts w:ascii="Wingdings" w:hAnsi="Wingdings" w:hint="default"/>
@@ -21927,7 +22727,7 @@
       <w:lvlText w:val=""/>
       <w:lvlJc w:val="left"/>
       <w:pPr>
-        <w:ind w:left="4320" w:hanging="360"/>
+        <w:ind w:left="3960" w:hanging="360"/>
       </w:pPr>
       <w:rPr>
         <w:rFonts w:ascii="Symbol" w:hAnsi="Symbol" w:hint="default"/>
@@ -21939,7 +22739,7 @@
       <w:lvlText w:val="o"/>
       <w:lvlJc w:val="left"/>
       <w:pPr>
-        <w:ind w:left="5040" w:hanging="360"/>
+        <w:ind w:left="4680" w:hanging="360"/>
       </w:pPr>
       <w:rPr>
         <w:rFonts w:ascii="Courier New" w:hAnsi="Courier New" w:cs="Courier New" w:hint="default"/>
@@ -21951,7 +22751,7 @@
       <w:lvlText w:val=""/>
       <w:lvlJc w:val="left"/>
       <w:pPr>
-        <w:ind w:left="5760" w:hanging="360"/>
+        <w:ind w:left="5400" w:hanging="360"/>
       </w:pPr>
       <w:rPr>
         <w:rFonts w:ascii="Wingdings" w:hAnsi="Wingdings" w:hint="default"/>
@@ -21963,7 +22763,7 @@
       <w:lvlText w:val=""/>
       <w:lvlJc w:val="left"/>
       <w:pPr>
-        <w:ind w:left="6480" w:hanging="360"/>
+        <w:ind w:left="6120" w:hanging="360"/>
       </w:pPr>
       <w:rPr>
         <w:rFonts w:ascii="Symbol" w:hAnsi="Symbol" w:hint="default"/>
@@ -21975,7 +22775,7 @@
       <w:lvlText w:val="o"/>
       <w:lvlJc w:val="left"/>
       <w:pPr>
-        <w:ind w:left="7200" w:hanging="360"/>
+        <w:ind w:left="6840" w:hanging="360"/>
       </w:pPr>
       <w:rPr>
         <w:rFonts w:ascii="Courier New" w:hAnsi="Courier New" w:cs="Courier New" w:hint="default"/>
@@ -21987,14 +22787,127 @@
       <w:lvlText w:val=""/>
       <w:lvlJc w:val="left"/>
       <w:pPr>
-        <w:ind w:left="7920" w:hanging="360"/>
+        <w:ind w:left="7560" w:hanging="360"/>
       </w:pPr>
       <w:rPr>
         <w:rFonts w:ascii="Wingdings" w:hAnsi="Wingdings" w:hint="default"/>
       </w:rPr>
     </w:lvl>
   </w:abstractNum>
-  <w:abstractNum w:abstractNumId="14" w15:restartNumberingAfterBreak="0">
+  <w:abstractNum w:abstractNumId="16" w15:restartNumberingAfterBreak="0">
+    <w:nsid w:val="6554065A"/>
+    <w:multiLevelType w:val="hybridMultilevel"/>
+    <w:tmpl w:val="9EDCFA5C"/>
+    <w:lvl w:ilvl="0" w:tplc="280A0001">
+      <w:start w:val="1"/>
+      <w:numFmt w:val="bullet"/>
+      <w:lvlText w:val=""/>
+      <w:lvlJc w:val="left"/>
+      <w:pPr>
+        <w:ind w:left="2160" w:hanging="360"/>
+      </w:pPr>
+      <w:rPr>
+        <w:rFonts w:ascii="Symbol" w:hAnsi="Symbol" w:hint="default"/>
+      </w:rPr>
+    </w:lvl>
+    <w:lvl w:ilvl="1" w:tplc="280A0003" w:tentative="1">
+      <w:start w:val="1"/>
+      <w:numFmt w:val="bullet"/>
+      <w:lvlText w:val="o"/>
+      <w:lvlJc w:val="left"/>
+      <w:pPr>
+        <w:ind w:left="2880" w:hanging="360"/>
+      </w:pPr>
+      <w:rPr>
+        <w:rFonts w:ascii="Courier New" w:hAnsi="Courier New" w:cs="Courier New" w:hint="default"/>
+      </w:rPr>
+    </w:lvl>
+    <w:lvl w:ilvl="2" w:tplc="280A0005" w:tentative="1">
+      <w:start w:val="1"/>
+      <w:numFmt w:val="bullet"/>
+      <w:lvlText w:val=""/>
+      <w:lvlJc w:val="left"/>
+      <w:pPr>
+        <w:ind w:left="3600" w:hanging="360"/>
+      </w:pPr>
+      <w:rPr>
+        <w:rFonts w:ascii="Wingdings" w:hAnsi="Wingdings" w:hint="default"/>
+      </w:rPr>
+    </w:lvl>
+    <w:lvl w:ilvl="3" w:tplc="280A0001" w:tentative="1">
+      <w:start w:val="1"/>
+      <w:numFmt w:val="bullet"/>
+      <w:lvlText w:val=""/>
+      <w:lvlJc w:val="left"/>
+      <w:pPr>
+        <w:ind w:left="4320" w:hanging="360"/>
+      </w:pPr>
+      <w:rPr>
+        <w:rFonts w:ascii="Symbol" w:hAnsi="Symbol" w:hint="default"/>
+      </w:rPr>
+    </w:lvl>
+    <w:lvl w:ilvl="4" w:tplc="280A0003" w:tentative="1">
+      <w:start w:val="1"/>
+      <w:numFmt w:val="bullet"/>
+      <w:lvlText w:val="o"/>
+      <w:lvlJc w:val="left"/>
+      <w:pPr>
+        <w:ind w:left="5040" w:hanging="360"/>
+      </w:pPr>
+      <w:rPr>
+        <w:rFonts w:ascii="Courier New" w:hAnsi="Courier New" w:cs="Courier New" w:hint="default"/>
+      </w:rPr>
+    </w:lvl>
+    <w:lvl w:ilvl="5" w:tplc="280A0005" w:tentative="1">
+      <w:start w:val="1"/>
+      <w:numFmt w:val="bullet"/>
+      <w:lvlText w:val=""/>
+      <w:lvlJc w:val="left"/>
+      <w:pPr>
+        <w:ind w:left="5760" w:hanging="360"/>
+      </w:pPr>
+      <w:rPr>
+        <w:rFonts w:ascii="Wingdings" w:hAnsi="Wingdings" w:hint="default"/>
+      </w:rPr>
+    </w:lvl>
+    <w:lvl w:ilvl="6" w:tplc="280A0001" w:tentative="1">
+      <w:start w:val="1"/>
+      <w:numFmt w:val="bullet"/>
+      <w:lvlText w:val=""/>
+      <w:lvlJc w:val="left"/>
+      <w:pPr>
+        <w:ind w:left="6480" w:hanging="360"/>
+      </w:pPr>
+      <w:rPr>
+        <w:rFonts w:ascii="Symbol" w:hAnsi="Symbol" w:hint="default"/>
+      </w:rPr>
+    </w:lvl>
+    <w:lvl w:ilvl="7" w:tplc="280A0003" w:tentative="1">
+      <w:start w:val="1"/>
+      <w:numFmt w:val="bullet"/>
+      <w:lvlText w:val="o"/>
+      <w:lvlJc w:val="left"/>
+      <w:pPr>
+        <w:ind w:left="7200" w:hanging="360"/>
+      </w:pPr>
+      <w:rPr>
+        <w:rFonts w:ascii="Courier New" w:hAnsi="Courier New" w:cs="Courier New" w:hint="default"/>
+      </w:rPr>
+    </w:lvl>
+    <w:lvl w:ilvl="8" w:tplc="280A0005" w:tentative="1">
+      <w:start w:val="1"/>
+      <w:numFmt w:val="bullet"/>
+      <w:lvlText w:val=""/>
+      <w:lvlJc w:val="left"/>
+      <w:pPr>
+        <w:ind w:left="7920" w:hanging="360"/>
+      </w:pPr>
+      <w:rPr>
+        <w:rFonts w:ascii="Wingdings" w:hAnsi="Wingdings" w:hint="default"/>
+      </w:rPr>
+    </w:lvl>
+  </w:abstractNum>
+  <w:abstractNum w:abstractNumId="17" w15:restartNumberingAfterBreak="0">
     <w:nsid w:val="66AF0564"/>
     <w:multiLevelType w:val="hybridMultilevel"/>
     <w:tmpl w:val="23E69214"/>
@@ -22083,7 +22996,7 @@
       </w:pPr>
     </w:lvl>
   </w:abstractNum>
-  <w:abstractNum w:abstractNumId="15" w15:restartNumberingAfterBreak="0">
+  <w:abstractNum w:abstractNumId="18" w15:restartNumberingAfterBreak="0">
     <w:nsid w:val="6A8A7140"/>
     <w:multiLevelType w:val="hybridMultilevel"/>
     <w:tmpl w:val="B54A8B06"/>
@@ -22196,7 +23109,7 @@
       </w:rPr>
     </w:lvl>
   </w:abstractNum>
-  <w:abstractNum w:abstractNumId="16" w15:restartNumberingAfterBreak="0">
+  <w:abstractNum w:abstractNumId="19" w15:restartNumberingAfterBreak="0">
     <w:nsid w:val="6F586278"/>
     <w:multiLevelType w:val="hybridMultilevel"/>
     <w:tmpl w:val="F54E5732"/>
@@ -22285,7 +23198,7 @@
       </w:pPr>
     </w:lvl>
   </w:abstractNum>
-  <w:abstractNum w:abstractNumId="17" w15:restartNumberingAfterBreak="0">
+  <w:abstractNum w:abstractNumId="20" w15:restartNumberingAfterBreak="0">
     <w:nsid w:val="70181B93"/>
     <w:multiLevelType w:val="multilevel"/>
     <w:tmpl w:val="09AED6A8"/>
@@ -22406,17 +23319,17 @@
       </w:rPr>
     </w:lvl>
   </w:abstractNum>
-  <w:abstractNum w:abstractNumId="18" w15:restartNumberingAfterBreak="0">
-    <w:nsid w:val="797B3769"/>
+  <w:abstractNum w:abstractNumId="21" w15:restartNumberingAfterBreak="0">
+    <w:nsid w:val="7303193F"/>
     <w:multiLevelType w:val="hybridMultilevel"/>
-    <w:tmpl w:val="D6DEB08E"/>
+    <w:tmpl w:val="5D26CF52"/>
     <w:lvl w:ilvl="0" w:tplc="280A0001">
       <w:start w:val="1"/>
       <w:numFmt w:val="bullet"/>
       <w:lvlText w:val=""/>
       <w:lvlJc w:val="left"/>
       <w:pPr>
-        <w:ind w:left="720" w:hanging="360"/>
+        <w:ind w:left="1800" w:hanging="360"/>
       </w:pPr>
       <w:rPr>
         <w:rFonts w:ascii="Symbol" w:hAnsi="Symbol" w:hint="default"/>
@@ -22428,7 +23341,7 @@
       <w:lvlText w:val="o"/>
       <w:lvlJc w:val="left"/>
       <w:pPr>
-        <w:ind w:left="1440" w:hanging="360"/>
+        <w:ind w:left="2520" w:hanging="360"/>
       </w:pPr>
       <w:rPr>
         <w:rFonts w:ascii="Courier New" w:hAnsi="Courier New" w:cs="Courier New" w:hint="default"/>
@@ -22440,7 +23353,7 @@
       <w:lvlText w:val=""/>
       <w:lvlJc w:val="left"/>
       <w:pPr>
-        <w:ind w:left="2160" w:hanging="360"/>
+        <w:ind w:left="3240" w:hanging="360"/>
       </w:pPr>
       <w:rPr>
         <w:rFonts w:ascii="Wingdings" w:hAnsi="Wingdings" w:hint="default"/>
@@ -22452,7 +23365,7 @@
       <w:lvlText w:val=""/>
       <w:lvlJc w:val="left"/>
       <w:pPr>
-        <w:ind w:left="2880" w:hanging="360"/>
+        <w:ind w:left="3960" w:hanging="360"/>
       </w:pPr>
       <w:rPr>
         <w:rFonts w:ascii="Symbol" w:hAnsi="Symbol" w:hint="default"/>
@@ -22464,7 +23377,7 @@
       <w:lvlText w:val="o"/>
       <w:lvlJc w:val="left"/>
       <w:pPr>
-        <w:ind w:left="3600" w:hanging="360"/>
+        <w:ind w:left="4680" w:hanging="360"/>
       </w:pPr>
       <w:rPr>
         <w:rFonts w:ascii="Courier New" w:hAnsi="Courier New" w:cs="Courier New" w:hint="default"/>
@@ -22476,7 +23389,7 @@
       <w:lvlText w:val=""/>
       <w:lvlJc w:val="left"/>
       <w:pPr>
-        <w:ind w:left="4320" w:hanging="360"/>
+        <w:ind w:left="5400" w:hanging="360"/>
       </w:pPr>
       <w:rPr>
         <w:rFonts w:ascii="Wingdings" w:hAnsi="Wingdings" w:hint="default"/>
@@ -22488,7 +23401,7 @@
       <w:lvlText w:val=""/>
       <w:lvlJc w:val="left"/>
       <w:pPr>
-        <w:ind w:left="5040" w:hanging="360"/>
+        <w:ind w:left="6120" w:hanging="360"/>
       </w:pPr>
       <w:rPr>
         <w:rFonts w:ascii="Symbol" w:hAnsi="Symbol" w:hint="default"/>
@@ -22500,7 +23413,7 @@
       <w:lvlText w:val="o"/>
       <w:lvlJc w:val="left"/>
       <w:pPr>
-        <w:ind w:left="5760" w:hanging="360"/>
+        <w:ind w:left="6840" w:hanging="360"/>
       </w:pPr>
       <w:rPr>
         <w:rFonts w:ascii="Courier New" w:hAnsi="Courier New" w:cs="Courier New" w:hint="default"/>
@@ -22512,14 +23425,127 @@
       <w:lvlText w:val=""/>
       <w:lvlJc w:val="left"/>
       <w:pPr>
-        <w:ind w:left="6480" w:hanging="360"/>
+        <w:ind w:left="7560" w:hanging="360"/>
       </w:pPr>
       <w:rPr>
         <w:rFonts w:ascii="Wingdings" w:hAnsi="Wingdings" w:hint="default"/>
       </w:rPr>
     </w:lvl>
   </w:abstractNum>
-  <w:abstractNum w:abstractNumId="19" w15:restartNumberingAfterBreak="0">
+  <w:abstractNum w:abstractNumId="22" w15:restartNumberingAfterBreak="0">
+    <w:nsid w:val="797B3769"/>
+    <w:multiLevelType w:val="hybridMultilevel"/>
+    <w:tmpl w:val="D6DEB08E"/>
+    <w:lvl w:ilvl="0" w:tplc="280A0001">
+      <w:start w:val="1"/>
+      <w:numFmt w:val="bullet"/>
+      <w:lvlText w:val=""/>
+      <w:lvlJc w:val="left"/>
+      <w:pPr>
+        <w:ind w:left="720" w:hanging="360"/>
+      </w:pPr>
+      <w:rPr>
+        <w:rFonts w:ascii="Symbol" w:hAnsi="Symbol" w:hint="default"/>
+      </w:rPr>
+    </w:lvl>
+    <w:lvl w:ilvl="1" w:tplc="280A0003" w:tentative="1">
+      <w:start w:val="1"/>
+      <w:numFmt w:val="bullet"/>
+      <w:lvlText w:val="o"/>
+      <w:lvlJc w:val="left"/>
+      <w:pPr>
+        <w:ind w:left="1440" w:hanging="360"/>
+      </w:pPr>
+      <w:rPr>
+        <w:rFonts w:ascii="Courier New" w:hAnsi="Courier New" w:cs="Courier New" w:hint="default"/>
+      </w:rPr>
+    </w:lvl>
+    <w:lvl w:ilvl="2" w:tplc="280A0005" w:tentative="1">
+      <w:start w:val="1"/>
+      <w:numFmt w:val="bullet"/>
+      <w:lvlText w:val=""/>
+      <w:lvlJc w:val="left"/>
+      <w:pPr>
+        <w:ind w:left="2160" w:hanging="360"/>
+      </w:pPr>
+      <w:rPr>
+        <w:rFonts w:ascii="Wingdings" w:hAnsi="Wingdings" w:hint="default"/>
+      </w:rPr>
+    </w:lvl>
+    <w:lvl w:ilvl="3" w:tplc="280A0001" w:tentative="1">
+      <w:start w:val="1"/>
+      <w:numFmt w:val="bullet"/>
+      <w:lvlText w:val=""/>
+      <w:lvlJc w:val="left"/>
+      <w:pPr>
+        <w:ind w:left="2880" w:hanging="360"/>
+      </w:pPr>
+      <w:rPr>
+        <w:rFonts w:ascii="Symbol" w:hAnsi="Symbol" w:hint="default"/>
+      </w:rPr>
+    </w:lvl>
+    <w:lvl w:ilvl="4" w:tplc="280A0003" w:tentative="1">
+      <w:start w:val="1"/>
+      <w:numFmt w:val="bullet"/>
+      <w:lvlText w:val="o"/>
+      <w:lvlJc w:val="left"/>
+      <w:pPr>
+        <w:ind w:left="3600" w:hanging="360"/>
+      </w:pPr>
+      <w:rPr>
+        <w:rFonts w:ascii="Courier New" w:hAnsi="Courier New" w:cs="Courier New" w:hint="default"/>
+      </w:rPr>
+    </w:lvl>
+    <w:lvl w:ilvl="5" w:tplc="280A0005" w:tentative="1">
+      <w:start w:val="1"/>
+      <w:numFmt w:val="bullet"/>
+      <w:lvlText w:val=""/>
+      <w:lvlJc w:val="left"/>
+      <w:pPr>
+        <w:ind w:left="4320" w:hanging="360"/>
+      </w:pPr>
+      <w:rPr>
+        <w:rFonts w:ascii="Wingdings" w:hAnsi="Wingdings" w:hint="default"/>
+      </w:rPr>
+    </w:lvl>
+    <w:lvl w:ilvl="6" w:tplc="280A0001" w:tentative="1">
+      <w:start w:val="1"/>
+      <w:numFmt w:val="bullet"/>
+      <w:lvlText w:val=""/>
+      <w:lvlJc w:val="left"/>
+      <w:pPr>
+        <w:ind w:left="5040" w:hanging="360"/>
+      </w:pPr>
+      <w:rPr>
+        <w:rFonts w:ascii="Symbol" w:hAnsi="Symbol" w:hint="default"/>
+      </w:rPr>
+    </w:lvl>
+    <w:lvl w:ilvl="7" w:tplc="280A0003" w:tentative="1">
+      <w:start w:val="1"/>
+      <w:numFmt w:val="bullet"/>
+      <w:lvlText w:val="o"/>
+      <w:lvlJc w:val="left"/>
+      <w:pPr>
+        <w:ind w:left="5760" w:hanging="360"/>
+      </w:pPr>
+      <w:rPr>
+        <w:rFonts w:ascii="Courier New" w:hAnsi="Courier New" w:cs="Courier New" w:hint="default"/>
+      </w:rPr>
+    </w:lvl>
+    <w:lvl w:ilvl="8" w:tplc="280A0005" w:tentative="1">
+      <w:start w:val="1"/>
+      <w:numFmt w:val="bullet"/>
+      <w:lvlText w:val=""/>
+      <w:lvlJc w:val="left"/>
+      <w:pPr>
+        <w:ind w:left="6480" w:hanging="360"/>
+      </w:pPr>
+      <w:rPr>
+        <w:rFonts w:ascii="Wingdings" w:hAnsi="Wingdings" w:hint="default"/>
+      </w:rPr>
+    </w:lvl>
+  </w:abstractNum>
+  <w:abstractNum w:abstractNumId="23" w15:restartNumberingAfterBreak="0">
     <w:nsid w:val="7A421BF2"/>
     <w:multiLevelType w:val="hybridMultilevel"/>
     <w:tmpl w:val="3C9ECA4E"/>
@@ -22608,7 +23634,7 @@
       </w:pPr>
     </w:lvl>
   </w:abstractNum>
-  <w:abstractNum w:abstractNumId="20" w15:restartNumberingAfterBreak="0">
+  <w:abstractNum w:abstractNumId="24" w15:restartNumberingAfterBreak="0">
     <w:nsid w:val="7B73314D"/>
     <w:multiLevelType w:val="hybridMultilevel"/>
     <w:tmpl w:val="366C3F70"/>
@@ -22721,7 +23747,7 @@
       </w:rPr>
     </w:lvl>
   </w:abstractNum>
-  <w:abstractNum w:abstractNumId="21" w15:restartNumberingAfterBreak="0">
+  <w:abstractNum w:abstractNumId="25" w15:restartNumberingAfterBreak="0">
     <w:nsid w:val="7BC9231F"/>
     <w:multiLevelType w:val="hybridMultilevel"/>
     <w:tmpl w:val="0C6CCEDE"/>
@@ -22838,16 +23864,16 @@
     <w:abstractNumId w:val="6"/>
   </w:num>
   <w:num w:numId="2" w16cid:durableId="933440093">
-    <w:abstractNumId w:val="21"/>
+    <w:abstractNumId w:val="25"/>
   </w:num>
   <w:num w:numId="3" w16cid:durableId="950671872">
-    <w:abstractNumId w:val="14"/>
+    <w:abstractNumId w:val="17"/>
   </w:num>
   <w:num w:numId="4" w16cid:durableId="1847623489">
-    <w:abstractNumId w:val="17"/>
+    <w:abstractNumId w:val="20"/>
   </w:num>
   <w:num w:numId="5" w16cid:durableId="685400207">
-    <w:abstractNumId w:val="16"/>
+    <w:abstractNumId w:val="19"/>
   </w:num>
   <w:num w:numId="6" w16cid:durableId="749935450">
     <w:abstractNumId w:val="2"/>
@@ -22856,22 +23882,22 @@
     <w:abstractNumId w:val="4"/>
   </w:num>
   <w:num w:numId="8" w16cid:durableId="1951086884">
-    <w:abstractNumId w:val="19"/>
+    <w:abstractNumId w:val="23"/>
   </w:num>
   <w:num w:numId="9" w16cid:durableId="1065495474">
-    <w:abstractNumId w:val="20"/>
+    <w:abstractNumId w:val="24"/>
   </w:num>
   <w:num w:numId="10" w16cid:durableId="1656956603">
     <w:abstractNumId w:val="1"/>
   </w:num>
   <w:num w:numId="11" w16cid:durableId="33969321">
-    <w:abstractNumId w:val="7"/>
+    <w:abstractNumId w:val="8"/>
   </w:num>
   <w:num w:numId="12" w16cid:durableId="1776707416">
-    <w:abstractNumId w:val="12"/>
+    <w:abstractNumId w:val="14"/>
   </w:num>
   <w:num w:numId="13" w16cid:durableId="1990750113">
-    <w:abstractNumId w:val="10"/>
+    <w:abstractNumId w:val="12"/>
   </w:num>
   <w:num w:numId="14" w16cid:durableId="1521242908">
     <w:abstractNumId w:val="5"/>
@@ -22880,25 +23906,37 @@
     <w:abstractNumId w:val="0"/>
   </w:num>
   <w:num w:numId="16" w16cid:durableId="1416829391">
+    <w:abstractNumId w:val="13"/>
+  </w:num>
+  <w:num w:numId="17" w16cid:durableId="2075813079">
+    <w:abstractNumId w:val="18"/>
+  </w:num>
+  <w:num w:numId="18" w16cid:durableId="163782896">
     <w:abstractNumId w:val="11"/>
   </w:num>
-  <w:num w:numId="17" w16cid:durableId="2075813079">
-    <w:abstractNumId w:val="15"/>
-  </w:num>
-  <w:num w:numId="18" w16cid:durableId="163782896">
-    <w:abstractNumId w:val="9"/>
-  </w:num>
   <w:num w:numId="19" w16cid:durableId="1136411481">
-    <w:abstractNumId w:val="13"/>
+    <w:abstractNumId w:val="16"/>
   </w:num>
   <w:num w:numId="20" w16cid:durableId="1865056052">
     <w:abstractNumId w:val="3"/>
   </w:num>
   <w:num w:numId="21" w16cid:durableId="1941914110">
-    <w:abstractNumId w:val="18"/>
+    <w:abstractNumId w:val="22"/>
   </w:num>
   <w:num w:numId="22" w16cid:durableId="444466794">
-    <w:abstractNumId w:val="8"/>
+    <w:abstractNumId w:val="10"/>
+  </w:num>
+  <w:num w:numId="23" w16cid:durableId="1581210992">
+    <w:abstractNumId w:val="15"/>
+  </w:num>
+  <w:num w:numId="24" w16cid:durableId="335697939">
+    <w:abstractNumId w:val="7"/>
+  </w:num>
+  <w:num w:numId="25" w16cid:durableId="32117259">
+    <w:abstractNumId w:val="21"/>
+  </w:num>
+  <w:num w:numId="26" w16cid:durableId="2140759698">
+    <w:abstractNumId w:val="9"/>
   </w:num>
 </w:numbering>
 </file>

</xml_diff>